<commit_message>
Improved project document design
</commit_message>
<xml_diff>
--- a/Assets/Doc/Project Document Design.docx
+++ b/Assets/Doc/Project Document Design.docx
@@ -5,37 +5,80 @@
     <w:p>
       <w:pPr>
         <w:pStyle w:val="Titolo"/>
-      </w:pPr>
-      <w:r>
+        <w:rPr>
+          <w:lang w:val="en-US"/>
+        </w:rPr>
+      </w:pPr>
+      <w:r>
+        <w:rPr>
+          <w:lang w:val="en-US"/>
+        </w:rPr>
         <w:t>Creative Technologist Challenge</w:t>
       </w:r>
     </w:p>
-    <w:p/>
+    <w:p>
+      <w:pPr>
+        <w:rPr>
+          <w:lang w:val="en-US"/>
+        </w:rPr>
+      </w:pPr>
+    </w:p>
     <w:p>
       <w:pPr>
         <w:pStyle w:val="Titolo1"/>
-      </w:pPr>
-      <w:r>
-        <w:t>Tematica:</w:t>
-      </w:r>
-    </w:p>
-    <w:p>
-      <w:r>
-        <w:t xml:space="preserve">Il tema trattato dai relativi progetti </w:t>
-      </w:r>
-      <w:r>
-        <w:t>riguarda i cambiamenti climatici, che si stanno verificando in particolar modo nell’ultimo secolo. Si andrà ad esporre come la vita e gli scenari</w:t>
-      </w:r>
-      <w:r>
-        <w:t>,</w:t>
-      </w:r>
-      <w:r>
-        <w:t xml:space="preserve"> stanno cambiando negli ultimi anni a conseguenza del riscaldamento globale e dell’inquinamento.</w:t>
-      </w:r>
-    </w:p>
-    <w:p>
-      <w:r>
-        <w:t>Ogni cortometraggio andrà a descrivere una particolare area del nostro pianeta, in particolare le aree trattate sono le seguenti:</w:t>
+        <w:rPr>
+          <w:lang w:val="en-US"/>
+        </w:rPr>
+      </w:pPr>
+      <w:r>
+        <w:rPr>
+          <w:lang w:val="en-US"/>
+        </w:rPr>
+        <w:t>Them</w:t>
+      </w:r>
+      <w:r>
+        <w:rPr>
+          <w:lang w:val="en-US"/>
+        </w:rPr>
+        <w:t>e</w:t>
+      </w:r>
+      <w:r>
+        <w:rPr>
+          <w:lang w:val="en-US"/>
+        </w:rPr>
+        <w:t>:</w:t>
+      </w:r>
+    </w:p>
+    <w:p>
+      <w:pPr>
+        <w:rPr>
+          <w:lang w:val="en-US"/>
+        </w:rPr>
+      </w:pPr>
+      <w:r>
+        <w:rPr>
+          <w:lang w:val="en-US"/>
+        </w:rPr>
+        <w:t>The theme covered by the related projects concerns climate change, which is occurring especially in the last century. It will expose how life and scenarios are changing in recent years as a result of global warming and pollution.</w:t>
+      </w:r>
+    </w:p>
+    <w:p>
+      <w:pPr>
+        <w:rPr>
+          <w:lang w:val="en-US"/>
+        </w:rPr>
+      </w:pPr>
+      <w:r>
+        <w:rPr>
+          <w:lang w:val="en-US"/>
+        </w:rPr>
+        <w:t>Each short film will describe a particular area of our planet, in particular the areas covered are as follows</w:t>
+      </w:r>
+      <w:r>
+        <w:rPr>
+          <w:lang w:val="en-US"/>
+        </w:rPr>
+        <w:t>:</w:t>
       </w:r>
     </w:p>
     <w:p>
@@ -45,9 +88,27 @@
           <w:ilvl w:val="0"/>
           <w:numId w:val="3"/>
         </w:numPr>
-      </w:pPr>
-      <w:r>
-        <w:t>La vita lungo le coste marittime,</w:t>
+        <w:rPr>
+          <w:lang w:val="en-US"/>
+        </w:rPr>
+      </w:pPr>
+      <w:r>
+        <w:rPr>
+          <w:lang w:val="en-US"/>
+        </w:rPr>
+        <w:t xml:space="preserve">Life along the </w:t>
+      </w:r>
+      <w:r>
+        <w:rPr>
+          <w:lang w:val="en-US"/>
+        </w:rPr>
+        <w:t>seacoasts</w:t>
+      </w:r>
+      <w:r>
+        <w:rPr>
+          <w:lang w:val="en-US"/>
+        </w:rPr>
+        <w:t>,</w:t>
       </w:r>
     </w:p>
     <w:p>
@@ -57,9 +118,15 @@
           <w:ilvl w:val="0"/>
           <w:numId w:val="3"/>
         </w:numPr>
-      </w:pPr>
-      <w:r>
-        <w:t>Le foreste,</w:t>
+        <w:rPr>
+          <w:lang w:val="en-US"/>
+        </w:rPr>
+      </w:pPr>
+      <w:r>
+        <w:rPr>
+          <w:lang w:val="en-US"/>
+        </w:rPr>
+        <w:t>Forests,</w:t>
       </w:r>
     </w:p>
     <w:p>
@@ -69,9 +136,15 @@
           <w:ilvl w:val="0"/>
           <w:numId w:val="3"/>
         </w:numPr>
-      </w:pPr>
-      <w:r>
-        <w:t>Le acque dolci,</w:t>
+        <w:rPr>
+          <w:lang w:val="en-US"/>
+        </w:rPr>
+      </w:pPr>
+      <w:r>
+        <w:rPr>
+          <w:lang w:val="en-US"/>
+        </w:rPr>
+        <w:t>Fresh waters,</w:t>
       </w:r>
     </w:p>
     <w:p>
@@ -81,9 +154,15 @@
           <w:ilvl w:val="0"/>
           <w:numId w:val="3"/>
         </w:numPr>
-      </w:pPr>
-      <w:r>
-        <w:t>Deserti e praterie,</w:t>
+        <w:rPr>
+          <w:lang w:val="en-US"/>
+        </w:rPr>
+      </w:pPr>
+      <w:r>
+        <w:rPr>
+          <w:lang w:val="en-US"/>
+        </w:rPr>
+        <w:t>Deserts and grasslands,</w:t>
       </w:r>
     </w:p>
     <w:p>
@@ -93,9 +172,15 @@
           <w:ilvl w:val="0"/>
           <w:numId w:val="3"/>
         </w:numPr>
-      </w:pPr>
-      <w:r>
-        <w:t>Il mondo artico,</w:t>
+        <w:rPr>
+          <w:lang w:val="en-US"/>
+        </w:rPr>
+      </w:pPr>
+      <w:r>
+        <w:rPr>
+          <w:lang w:val="en-US"/>
+        </w:rPr>
+        <w:t>The Arctic world,</w:t>
       </w:r>
     </w:p>
     <w:p>
@@ -105,9 +190,15 @@
           <w:ilvl w:val="0"/>
           <w:numId w:val="3"/>
         </w:numPr>
-      </w:pPr>
-      <w:r>
-        <w:t>Mare e oceani,</w:t>
+        <w:rPr>
+          <w:lang w:val="en-US"/>
+        </w:rPr>
+      </w:pPr>
+      <w:r>
+        <w:rPr>
+          <w:lang w:val="en-US"/>
+        </w:rPr>
+        <w:t>Sea and oceans,</w:t>
       </w:r>
     </w:p>
     <w:p>
@@ -117,61 +208,272 @@
           <w:ilvl w:val="0"/>
           <w:numId w:val="3"/>
         </w:numPr>
-      </w:pPr>
-      <w:r>
-        <w:t>Giungle.</w:t>
-      </w:r>
-    </w:p>
-    <w:p/>
+        <w:rPr>
+          <w:lang w:val="en-US"/>
+        </w:rPr>
+      </w:pPr>
+      <w:r>
+        <w:rPr>
+          <w:lang w:val="en-US"/>
+        </w:rPr>
+        <w:t>Jungles</w:t>
+      </w:r>
+      <w:r>
+        <w:rPr>
+          <w:lang w:val="en-US"/>
+        </w:rPr>
+        <w:t>.</w:t>
+      </w:r>
+    </w:p>
+    <w:p>
+      <w:pPr>
+        <w:rPr>
+          <w:lang w:val="en-US"/>
+        </w:rPr>
+      </w:pPr>
+    </w:p>
     <w:p>
       <w:pPr>
         <w:rPr>
           <w:b/>
           <w:bCs/>
+          <w:lang w:val="en-US"/>
         </w:rPr>
       </w:pPr>
       <w:r>
         <w:rPr>
           <w:b/>
           <w:bCs/>
-        </w:rPr>
-        <w:t>NOTA</w:t>
-      </w:r>
-    </w:p>
-    <w:p>
-      <w:r>
-        <w:t xml:space="preserve">L’ispirazione è tratta dalla docu-serie Netflix “Our Planet”, link: </w:t>
+          <w:lang w:val="en-US"/>
+        </w:rPr>
+        <w:t>NOT</w:t>
+      </w:r>
+      <w:r>
+        <w:rPr>
+          <w:b/>
+          <w:bCs/>
+          <w:lang w:val="en-US"/>
+        </w:rPr>
+        <w:t>E</w:t>
+      </w:r>
+    </w:p>
+    <w:p>
+      <w:pPr>
+        <w:rPr>
+          <w:lang w:val="en-US"/>
+        </w:rPr>
+      </w:pPr>
+      <w:r>
+        <w:rPr>
+          <w:lang w:val="en-US"/>
+        </w:rPr>
+        <w:t xml:space="preserve">The inspiration is taken from the Netflix </w:t>
+      </w:r>
+      <w:proofErr w:type="spellStart"/>
+      <w:r>
+        <w:rPr>
+          <w:lang w:val="en-US"/>
+        </w:rPr>
+        <w:t>docu</w:t>
+      </w:r>
+      <w:proofErr w:type="spellEnd"/>
+      <w:r>
+        <w:rPr>
+          <w:lang w:val="en-US"/>
+        </w:rPr>
+        <w:t>-series "Our Planet", link</w:t>
+      </w:r>
+      <w:r>
+        <w:rPr>
+          <w:lang w:val="en-US"/>
+        </w:rPr>
+        <w:t xml:space="preserve">: </w:t>
       </w:r>
       <w:hyperlink r:id="rId7" w:history="1">
         <w:r>
           <w:rPr>
             <w:rStyle w:val="Collegamentoipertestuale"/>
+            <w:lang w:val="en-US"/>
           </w:rPr>
-          <w:t>Il nostro pianeta | Sito ufficiale Netflix</w:t>
+          <w:t xml:space="preserve">Il nostro </w:t>
+        </w:r>
+        <w:proofErr w:type="spellStart"/>
+        <w:r>
+          <w:rPr>
+            <w:rStyle w:val="Collegamentoipertestuale"/>
+            <w:lang w:val="en-US"/>
+          </w:rPr>
+          <w:t>pianeta</w:t>
+        </w:r>
+        <w:proofErr w:type="spellEnd"/>
+        <w:r>
+          <w:rPr>
+            <w:rStyle w:val="Collegamentoipertestuale"/>
+            <w:lang w:val="en-US"/>
+          </w:rPr>
+          <w:t xml:space="preserve"> | </w:t>
+        </w:r>
+        <w:proofErr w:type="spellStart"/>
+        <w:r>
+          <w:rPr>
+            <w:rStyle w:val="Collegamentoipertestuale"/>
+            <w:lang w:val="en-US"/>
+          </w:rPr>
+          <w:t>Sito</w:t>
+        </w:r>
+        <w:proofErr w:type="spellEnd"/>
+        <w:r>
+          <w:rPr>
+            <w:rStyle w:val="Collegamentoipertestuale"/>
+            <w:lang w:val="en-US"/>
+          </w:rPr>
+          <w:t xml:space="preserve"> </w:t>
+        </w:r>
+        <w:proofErr w:type="spellStart"/>
+        <w:r>
+          <w:rPr>
+            <w:rStyle w:val="Collegamentoipertestuale"/>
+            <w:lang w:val="en-US"/>
+          </w:rPr>
+          <w:t>ufficiale</w:t>
+        </w:r>
+        <w:proofErr w:type="spellEnd"/>
+        <w:r>
+          <w:rPr>
+            <w:rStyle w:val="Collegamentoipertestuale"/>
+            <w:lang w:val="en-US"/>
+          </w:rPr>
+          <w:t xml:space="preserve"> Netflix</w:t>
         </w:r>
       </w:hyperlink>
       <w:r>
+        <w:rPr>
+          <w:lang w:val="en-US"/>
+        </w:rPr>
         <w:t>.</w:t>
       </w:r>
     </w:p>
-    <w:p/>
-    <w:p/>
+    <w:p>
+      <w:pPr>
+        <w:rPr>
+          <w:lang w:val="en-US"/>
+        </w:rPr>
+      </w:pPr>
+    </w:p>
+    <w:p>
+      <w:pPr>
+        <w:rPr>
+          <w:lang w:val="en-US"/>
+        </w:rPr>
+      </w:pPr>
+    </w:p>
     <w:p>
       <w:pPr>
         <w:pStyle w:val="Titolo1"/>
-      </w:pPr>
-      <w:r>
-        <w:t>Progetto 1</w:t>
+        <w:rPr>
+          <w:lang w:val="en-US"/>
+        </w:rPr>
+      </w:pPr>
+      <w:r>
+        <w:rPr>
+          <w:lang w:val="en-US"/>
+        </w:rPr>
+        <w:t xml:space="preserve">Project </w:t>
+      </w:r>
+      <w:r>
+        <w:rPr>
+          <w:lang w:val="en-US"/>
+        </w:rPr>
+        <w:t>1</w:t>
+      </w:r>
+    </w:p>
+    <w:p>
+      <w:pPr>
+        <w:pStyle w:val="Titolo2"/>
+        <w:rPr>
+          <w:lang w:val="en-US"/>
+        </w:rPr>
+      </w:pPr>
+    </w:p>
+    <w:p>
+      <w:pPr>
+        <w:pStyle w:val="Titolo2"/>
+        <w:rPr>
+          <w:lang w:val="en-US"/>
+        </w:rPr>
+      </w:pPr>
+      <w:r>
+        <w:rPr>
+          <w:lang w:val="en-US"/>
+        </w:rPr>
+        <w:t>Title</w:t>
+      </w:r>
+      <w:r>
+        <w:rPr>
+          <w:lang w:val="en-US"/>
+        </w:rPr>
+        <w:t>:</w:t>
+      </w:r>
+    </w:p>
+    <w:p>
+      <w:pPr>
+        <w:rPr>
+          <w:rFonts w:ascii="Calibri" w:eastAsia="Times New Roman" w:hAnsi="Calibri" w:cs="Calibri"/>
+          <w:b/>
+          <w:bCs/>
+          <w:lang w:val="en-US" w:eastAsia="it-IT"/>
+        </w:rPr>
+      </w:pPr>
+      <w:r>
+        <w:rPr>
+          <w:rFonts w:ascii="Calibri" w:eastAsia="Times New Roman" w:hAnsi="Calibri" w:cs="Calibri"/>
+          <w:b/>
+          <w:bCs/>
+          <w:lang w:val="en-US" w:eastAsia="it-IT"/>
+        </w:rPr>
+        <w:t>Creation of a virtual reality exhibition, parallel to the on-site exhibition</w:t>
+      </w:r>
+    </w:p>
+    <w:p>
+      <w:pPr>
+        <w:rPr>
+          <w:rFonts w:ascii="Calibri" w:eastAsia="Times New Roman" w:hAnsi="Calibri" w:cs="Calibri"/>
+          <w:b/>
+          <w:bCs/>
+          <w:lang w:val="en-US" w:eastAsia="it-IT"/>
+        </w:rPr>
+      </w:pPr>
+    </w:p>
+    <w:p>
+      <w:pPr>
+        <w:pStyle w:val="Titolo2"/>
+        <w:rPr>
+          <w:lang w:val="en-US"/>
+        </w:rPr>
+      </w:pPr>
+      <w:r>
+        <w:rPr>
+          <w:lang w:val="en-US"/>
+        </w:rPr>
+        <w:t>Description</w:t>
+      </w:r>
+      <w:r>
+        <w:rPr>
+          <w:lang w:val="en-US"/>
+        </w:rPr>
+        <w:t>:</w:t>
       </w:r>
     </w:p>
     <w:p>
       <w:pPr>
         <w:pStyle w:val="NormaleWeb"/>
         <w:spacing w:before="0" w:beforeAutospacing="0" w:after="0" w:afterAutospacing="0"/>
+        <w:jc w:val="both"/>
         <w:rPr>
           <w:rFonts w:ascii="Calibri" w:hAnsi="Calibri" w:cs="Calibri"/>
           <w:sz w:val="22"/>
           <w:szCs w:val="22"/>
+          <w:lang w:val="en-US"/>
         </w:rPr>
       </w:pPr>
       <w:r>
@@ -179,72 +481,31 @@
           <w:rFonts w:ascii="Calibri" w:hAnsi="Calibri" w:cs="Calibri"/>
           <w:sz w:val="22"/>
           <w:szCs w:val="22"/>
-        </w:rPr>
-        <w:t> </w:t>
-      </w:r>
-    </w:p>
-    <w:p>
-      <w:pPr>
-        <w:pStyle w:val="Titolo2"/>
-      </w:pPr>
-      <w:r>
-        <w:t>Titolo</w:t>
-      </w:r>
-      <w:r>
-        <w:t>:</w:t>
+          <w:lang w:val="en-US"/>
+        </w:rPr>
+        <w:t>The project aims to create a virtual world, where the user, with the help of a VR viewer, can interact and freely explore the exhibition.</w:t>
       </w:r>
     </w:p>
     <w:p>
       <w:pPr>
         <w:pStyle w:val="NormaleWeb"/>
         <w:spacing w:before="0" w:beforeAutospacing="0" w:after="0" w:afterAutospacing="0"/>
+        <w:jc w:val="both"/>
         <w:rPr>
           <w:rFonts w:ascii="Calibri" w:hAnsi="Calibri" w:cs="Calibri"/>
           <w:sz w:val="22"/>
           <w:szCs w:val="22"/>
+          <w:lang w:val="en-US"/>
         </w:rPr>
       </w:pPr>
       <w:r>
         <w:rPr>
           <w:rFonts w:ascii="Calibri" w:hAnsi="Calibri" w:cs="Calibri"/>
-          <w:b/>
-          <w:bCs/>
           <w:sz w:val="22"/>
           <w:szCs w:val="22"/>
-        </w:rPr>
-        <w:t>Creazione di una mostra</w:t>
-      </w:r>
-      <w:r>
-        <w:rPr>
-          <w:rFonts w:ascii="Calibri" w:hAnsi="Calibri" w:cs="Calibri"/>
-          <w:b/>
-          <w:bCs/>
-          <w:sz w:val="22"/>
-          <w:szCs w:val="22"/>
-        </w:rPr>
-        <w:t xml:space="preserve"> in realtà virtuale,</w:t>
-      </w:r>
-      <w:r>
-        <w:rPr>
-          <w:rFonts w:ascii="Calibri" w:hAnsi="Calibri" w:cs="Calibri"/>
-          <w:b/>
-          <w:bCs/>
-          <w:sz w:val="22"/>
-          <w:szCs w:val="22"/>
-        </w:rPr>
-        <w:t xml:space="preserve"> parallela alla mostra on-site</w:t>
-      </w:r>
-    </w:p>
-    <w:p/>
-    <w:p>
-      <w:pPr>
-        <w:pStyle w:val="Titolo2"/>
-      </w:pPr>
-      <w:r>
-        <w:t>Descrizione</w:t>
-      </w:r>
-      <w:r>
-        <w:t>:</w:t>
+          <w:lang w:val="en-US"/>
+        </w:rPr>
+        <w:t> </w:t>
       </w:r>
     </w:p>
     <w:p>
@@ -256,6 +517,7 @@
           <w:rFonts w:ascii="Calibri" w:hAnsi="Calibri" w:cs="Calibri"/>
           <w:sz w:val="22"/>
           <w:szCs w:val="22"/>
+          <w:lang w:val="en-US"/>
         </w:rPr>
       </w:pPr>
       <w:r>
@@ -263,8 +525,9 @@
           <w:rFonts w:ascii="Calibri" w:hAnsi="Calibri" w:cs="Calibri"/>
           <w:sz w:val="22"/>
           <w:szCs w:val="22"/>
-        </w:rPr>
-        <w:t>Il progetto mira alla creazione di un mondo virtuale, dove l'utente, con l'ausilio di un visore VR, può interagire ed esplorare liberamente la mostra.</w:t>
+          <w:lang w:val="en-US"/>
+        </w:rPr>
+        <w:t>The world will consist of a main scene that will serve as a link to the other secondary scenes (scenes-short film). Each scene-short film will be related to a particular theme described by the short film of reference. A similarity of the main scene can be thought of as the lobby of a hotel where through it you can move to the other rooms.</w:t>
       </w:r>
     </w:p>
     <w:p>
@@ -276,15 +539,30 @@
           <w:rFonts w:ascii="Calibri" w:hAnsi="Calibri" w:cs="Calibri"/>
           <w:sz w:val="22"/>
           <w:szCs w:val="22"/>
-        </w:rPr>
-      </w:pPr>
-      <w:r>
+          <w:lang w:val="en-US"/>
+        </w:rPr>
+      </w:pPr>
+    </w:p>
+    <w:p>
+      <w:pPr>
+        <w:pStyle w:val="NormaleWeb"/>
+        <w:spacing w:before="0" w:beforeAutospacing="0" w:after="0" w:afterAutospacing="0"/>
+        <w:jc w:val="both"/>
         <w:rPr>
           <w:rFonts w:ascii="Calibri" w:hAnsi="Calibri" w:cs="Calibri"/>
           <w:sz w:val="22"/>
           <w:szCs w:val="22"/>
-        </w:rPr>
-        <w:t> </w:t>
+          <w:lang w:val="en-US"/>
+        </w:rPr>
+      </w:pPr>
+      <w:r>
+        <w:rPr>
+          <w:rFonts w:ascii="Calibri" w:hAnsi="Calibri" w:cs="Calibri"/>
+          <w:sz w:val="22"/>
+          <w:szCs w:val="22"/>
+          <w:lang w:val="en-US"/>
+        </w:rPr>
+        <w:t>The world of the virtual exhibition is interactive, where the user is in contact with other connected users. You can then interact and express your opinions and points of view on what you are observing. The virtual exhibition can be</w:t>
       </w:r>
     </w:p>
     <w:p>
@@ -296,6 +574,7 @@
           <w:rFonts w:ascii="Calibri" w:hAnsi="Calibri" w:cs="Calibri"/>
           <w:sz w:val="22"/>
           <w:szCs w:val="22"/>
+          <w:lang w:val="en-US"/>
         </w:rPr>
       </w:pPr>
       <w:r>
@@ -303,8 +582,9 @@
           <w:rFonts w:ascii="Calibri" w:hAnsi="Calibri" w:cs="Calibri"/>
           <w:sz w:val="22"/>
           <w:szCs w:val="22"/>
-        </w:rPr>
-        <w:t>Il mondo sarà composto da una scena principale che servirà da collegamento alle altre scene secondarie (scene-cortometraggio). Ogni scena-cortometraggio sarà relativa ad una particolare tematica descritta dal cortometraggio di riferimento. Una similitudine della scena principale può essere pensata come la hall di un albergo dove tramite di essa ci si può spostare nelle altre stanze.</w:t>
+          <w:lang w:val="en-US"/>
+        </w:rPr>
+        <w:t>In some points of interest in the world (such as, for example, virtual screenings of short films), the user can leave "likes", moods and comments.</w:t>
       </w:r>
     </w:p>
     <w:p>
@@ -316,6 +596,7 @@
           <w:rFonts w:ascii="Calibri" w:hAnsi="Calibri" w:cs="Calibri"/>
           <w:sz w:val="22"/>
           <w:szCs w:val="22"/>
+          <w:lang w:val="en-US"/>
         </w:rPr>
       </w:pPr>
       <w:r>
@@ -323,6 +604,7 @@
           <w:rFonts w:ascii="Calibri" w:hAnsi="Calibri" w:cs="Calibri"/>
           <w:sz w:val="22"/>
           <w:szCs w:val="22"/>
+          <w:lang w:val="en-US"/>
         </w:rPr>
         <w:t> </w:t>
       </w:r>
@@ -336,6 +618,7 @@
           <w:rFonts w:ascii="Calibri" w:hAnsi="Calibri" w:cs="Calibri"/>
           <w:sz w:val="22"/>
           <w:szCs w:val="22"/>
+          <w:lang w:val="en-US"/>
         </w:rPr>
       </w:pPr>
       <w:r>
@@ -343,85 +626,10 @@
           <w:rFonts w:ascii="Calibri" w:hAnsi="Calibri" w:cs="Calibri"/>
           <w:sz w:val="22"/>
           <w:szCs w:val="22"/>
-        </w:rPr>
-        <w:t>Il mondo della mostra virtuale è interattivo, dove l'utente è a contatto con gli altri utenti connessi. Si può quindi interagire ed esprimere le proprie opinioni e punti di vista su ciò che si sta osservando. La mostra virtuale può essere</w:t>
-      </w:r>
-    </w:p>
-    <w:p>
-      <w:pPr>
-        <w:pStyle w:val="NormaleWeb"/>
-        <w:spacing w:before="0" w:beforeAutospacing="0" w:after="0" w:afterAutospacing="0"/>
-        <w:jc w:val="both"/>
-        <w:rPr>
-          <w:rFonts w:ascii="Calibri" w:hAnsi="Calibri" w:cs="Calibri"/>
-          <w:sz w:val="22"/>
-          <w:szCs w:val="22"/>
-        </w:rPr>
-      </w:pPr>
-      <w:r>
-        <w:rPr>
-          <w:rFonts w:ascii="Calibri" w:hAnsi="Calibri" w:cs="Calibri"/>
-          <w:sz w:val="22"/>
-          <w:szCs w:val="22"/>
-        </w:rPr>
-        <w:t>In alcuni punti di interesse del mondo (</w:t>
-      </w:r>
-      <w:r>
-        <w:rPr>
-          <w:rFonts w:ascii="Calibri" w:hAnsi="Calibri" w:cs="Calibri"/>
-          <w:sz w:val="22"/>
-          <w:szCs w:val="22"/>
-        </w:rPr>
-        <w:t>come, per esempio,</w:t>
-      </w:r>
-      <w:r>
-        <w:rPr>
-          <w:rFonts w:ascii="Calibri" w:hAnsi="Calibri" w:cs="Calibri"/>
-          <w:sz w:val="22"/>
-          <w:szCs w:val="22"/>
-        </w:rPr>
-        <w:t xml:space="preserve"> le proiezioni virtuali dei cortometraggi), l'utente può lasciare "mi piace", stati d'animo e commenti.</w:t>
-      </w:r>
-    </w:p>
-    <w:p>
-      <w:pPr>
-        <w:pStyle w:val="NormaleWeb"/>
-        <w:spacing w:before="0" w:beforeAutospacing="0" w:after="0" w:afterAutospacing="0"/>
-        <w:jc w:val="both"/>
-        <w:rPr>
-          <w:rFonts w:ascii="Calibri" w:hAnsi="Calibri" w:cs="Calibri"/>
-          <w:sz w:val="22"/>
-          <w:szCs w:val="22"/>
-        </w:rPr>
-      </w:pPr>
-      <w:r>
-        <w:rPr>
-          <w:rFonts w:ascii="Calibri" w:hAnsi="Calibri" w:cs="Calibri"/>
-          <w:sz w:val="22"/>
-          <w:szCs w:val="22"/>
-        </w:rPr>
-        <w:t> </w:t>
-      </w:r>
-    </w:p>
-    <w:p>
-      <w:pPr>
-        <w:pStyle w:val="NormaleWeb"/>
-        <w:spacing w:before="0" w:beforeAutospacing="0" w:after="0" w:afterAutospacing="0"/>
-        <w:jc w:val="both"/>
-        <w:rPr>
-          <w:rFonts w:ascii="Calibri" w:hAnsi="Calibri" w:cs="Calibri"/>
-          <w:sz w:val="22"/>
-          <w:szCs w:val="22"/>
-        </w:rPr>
-      </w:pPr>
-      <w:r>
-        <w:rPr>
-          <w:rFonts w:ascii="Calibri" w:hAnsi="Calibri" w:cs="Calibri"/>
-          <w:sz w:val="22"/>
-          <w:szCs w:val="22"/>
+          <w:lang w:val="en-US"/>
         </w:rPr>
         <w:lastRenderedPageBreak/>
-        <w:t xml:space="preserve">A completare la scena-cortometraggio, sarà tutta l'ambientazione ricreata nella scena, che andrà a richiamare quella del cortometraggio. L'effetto che si vuole ottenere è di </w:t>
+        <w:t xml:space="preserve">To complete the scene-short film, it will be all the setting recreated in the scene, which will recall that of the short film. The effect you want to achieve is to give the feeling that </w:t>
       </w:r>
       <w:r>
         <w:rPr>
@@ -429,14 +637,16 @@
           <w:sz w:val="22"/>
           <w:szCs w:val="22"/>
           <w:u w:val="single"/>
-        </w:rPr>
-        <w:t>dare la sensazione che si stia guardando il cortometraggio da "dentro" il cortometraggio</w:t>
+          <w:lang w:val="en-US"/>
+        </w:rPr>
+        <w:t>you are watching the short film from "inside" the short film</w:t>
       </w:r>
       <w:r>
         <w:rPr>
           <w:rFonts w:ascii="Calibri" w:hAnsi="Calibri" w:cs="Calibri"/>
           <w:sz w:val="22"/>
           <w:szCs w:val="22"/>
+          <w:lang w:val="en-US"/>
         </w:rPr>
         <w:t>.</w:t>
       </w:r>
@@ -450,6 +660,7 @@
           <w:rFonts w:ascii="Calibri" w:hAnsi="Calibri" w:cs="Calibri"/>
           <w:sz w:val="22"/>
           <w:szCs w:val="22"/>
+          <w:lang w:val="en-US"/>
         </w:rPr>
       </w:pPr>
     </w:p>
@@ -458,15 +669,15 @@
         <w:pStyle w:val="Titolo2"/>
         <w:rPr>
           <w:rFonts w:eastAsia="Times New Roman"/>
-          <w:lang w:eastAsia="it-IT"/>
+          <w:lang w:val="en-US" w:eastAsia="it-IT"/>
         </w:rPr>
       </w:pPr>
       <w:r>
         <w:rPr>
           <w:rFonts w:eastAsia="Times New Roman"/>
-          <w:lang w:eastAsia="it-IT"/>
-        </w:rPr>
-        <w:t>Caratteristiche</w:t>
+          <w:lang w:val="en-US" w:eastAsia="it-IT"/>
+        </w:rPr>
+        <w:t>Features</w:t>
       </w:r>
     </w:p>
     <w:p>
@@ -479,15 +690,15 @@
         <w:textAlignment w:val="center"/>
         <w:rPr>
           <w:rFonts w:ascii="Calibri" w:eastAsia="Times New Roman" w:hAnsi="Calibri" w:cs="Calibri"/>
-          <w:lang w:eastAsia="it-IT"/>
-        </w:rPr>
-      </w:pPr>
-      <w:r>
-        <w:rPr>
-          <w:rFonts w:ascii="Calibri" w:eastAsia="Times New Roman" w:hAnsi="Calibri" w:cs="Calibri"/>
-          <w:lang w:eastAsia="it-IT"/>
-        </w:rPr>
-        <w:t>Tutte le scene sono popolate da più utenti (reali) con cui si può interagire (Concetto di metaverso)</w:t>
+          <w:lang w:val="en-US" w:eastAsia="it-IT"/>
+        </w:rPr>
+      </w:pPr>
+      <w:r>
+        <w:rPr>
+          <w:rFonts w:ascii="Calibri" w:eastAsia="Times New Roman" w:hAnsi="Calibri" w:cs="Calibri"/>
+          <w:lang w:val="en-US" w:eastAsia="it-IT"/>
+        </w:rPr>
+        <w:t>All scenes are populated by multiple (real) users with whom you can interact (Concept of metaverse)</w:t>
       </w:r>
     </w:p>
     <w:p>
@@ -500,15 +711,15 @@
         <w:textAlignment w:val="center"/>
         <w:rPr>
           <w:rFonts w:ascii="Calibri" w:eastAsia="Times New Roman" w:hAnsi="Calibri" w:cs="Calibri"/>
-          <w:lang w:eastAsia="it-IT"/>
-        </w:rPr>
-      </w:pPr>
-      <w:r>
-        <w:rPr>
-          <w:rFonts w:ascii="Calibri" w:eastAsia="Times New Roman" w:hAnsi="Calibri" w:cs="Calibri"/>
-          <w:lang w:eastAsia="it-IT"/>
-        </w:rPr>
-        <w:t>Il menu iniziale permette all'utente di inserire il proprio username con cui viene riconosciuto nel mondo</w:t>
+          <w:lang w:val="en-US" w:eastAsia="it-IT"/>
+        </w:rPr>
+      </w:pPr>
+      <w:r>
+        <w:rPr>
+          <w:rFonts w:ascii="Calibri" w:eastAsia="Times New Roman" w:hAnsi="Calibri" w:cs="Calibri"/>
+          <w:lang w:val="en-US" w:eastAsia="it-IT"/>
+        </w:rPr>
+        <w:t>The start menu allows the user to enter their username with which it is recognized in the world</w:t>
       </w:r>
     </w:p>
     <w:p>
@@ -521,29 +732,22 @@
         <w:textAlignment w:val="center"/>
         <w:rPr>
           <w:rFonts w:ascii="Calibri" w:eastAsia="Times New Roman" w:hAnsi="Calibri" w:cs="Calibri"/>
-          <w:lang w:eastAsia="it-IT"/>
-        </w:rPr>
-      </w:pPr>
-      <w:r>
-        <w:rPr>
-          <w:rFonts w:ascii="Calibri" w:eastAsia="Times New Roman" w:hAnsi="Calibri" w:cs="Calibri"/>
-          <w:lang w:eastAsia="it-IT"/>
-        </w:rPr>
-        <w:t xml:space="preserve">Ci sarà un server che gestirà le disposizioni dei vari utenti per evitare un </w:t>
-      </w:r>
-      <w:r>
-        <w:rPr>
-          <w:rFonts w:ascii="Calibri" w:eastAsia="Times New Roman" w:hAnsi="Calibri" w:cs="Calibri"/>
-          <w:lang w:eastAsia="it-IT"/>
-        </w:rPr>
-        <w:t>sovraffollamento</w:t>
-      </w:r>
-      <w:r>
-        <w:rPr>
-          <w:rFonts w:ascii="Calibri" w:eastAsia="Times New Roman" w:hAnsi="Calibri" w:cs="Calibri"/>
-          <w:lang w:eastAsia="it-IT"/>
-        </w:rPr>
-        <w:t xml:space="preserve"> di una stanza</w:t>
+          <w:lang w:val="en-US" w:eastAsia="it-IT"/>
+        </w:rPr>
+      </w:pPr>
+      <w:r>
+        <w:rPr>
+          <w:rFonts w:ascii="Calibri" w:eastAsia="Times New Roman" w:hAnsi="Calibri" w:cs="Calibri"/>
+          <w:lang w:val="en-US" w:eastAsia="it-IT"/>
+        </w:rPr>
+        <w:t>There will be a server that will manage the provisions of the various users to avoid an overcrowding of a room</w:t>
+      </w:r>
+      <w:r>
+        <w:rPr>
+          <w:rFonts w:ascii="Calibri" w:eastAsia="Times New Roman" w:hAnsi="Calibri" w:cs="Calibri"/>
+          <w:lang w:val="en-US" w:eastAsia="it-IT"/>
+        </w:rPr>
+        <w:t>.</w:t>
       </w:r>
     </w:p>
     <w:p>
@@ -556,15 +760,15 @@
         <w:textAlignment w:val="center"/>
         <w:rPr>
           <w:rFonts w:ascii="Calibri" w:eastAsia="Times New Roman" w:hAnsi="Calibri" w:cs="Calibri"/>
-          <w:lang w:eastAsia="it-IT"/>
-        </w:rPr>
-      </w:pPr>
-      <w:r>
-        <w:rPr>
-          <w:rFonts w:ascii="Calibri" w:eastAsia="Times New Roman" w:hAnsi="Calibri" w:cs="Calibri"/>
-          <w:lang w:eastAsia="it-IT"/>
-        </w:rPr>
-        <w:t>L'intera esperienza è interattiva, dove l'utente può interagire con altri utenti connessi (un tipo di MMORPG), si possono mettere "mi piace", stati d'animo e lasciare commenti</w:t>
+          <w:lang w:val="en-US" w:eastAsia="it-IT"/>
+        </w:rPr>
+      </w:pPr>
+      <w:r>
+        <w:rPr>
+          <w:rFonts w:ascii="Calibri" w:eastAsia="Times New Roman" w:hAnsi="Calibri" w:cs="Calibri"/>
+          <w:lang w:val="en-US" w:eastAsia="it-IT"/>
+        </w:rPr>
+        <w:t>The whole experience is interactive, where the user can interact with other connected users (a type of MMORPG), you can put "likes", moods and leave comments</w:t>
       </w:r>
     </w:p>
     <w:p>
@@ -577,15 +781,15 @@
         <w:textAlignment w:val="center"/>
         <w:rPr>
           <w:rFonts w:ascii="Calibri" w:eastAsia="Times New Roman" w:hAnsi="Calibri" w:cs="Calibri"/>
-          <w:lang w:eastAsia="it-IT"/>
-        </w:rPr>
-      </w:pPr>
-      <w:r>
-        <w:rPr>
-          <w:rFonts w:ascii="Calibri" w:eastAsia="Times New Roman" w:hAnsi="Calibri" w:cs="Calibri"/>
-          <w:lang w:eastAsia="it-IT"/>
-        </w:rPr>
-        <w:t>Utilizzo del visore VR come tecnologia immersiva</w:t>
+          <w:lang w:val="en-US" w:eastAsia="it-IT"/>
+        </w:rPr>
+      </w:pPr>
+      <w:r>
+        <w:rPr>
+          <w:rFonts w:ascii="Calibri" w:eastAsia="Times New Roman" w:hAnsi="Calibri" w:cs="Calibri"/>
+          <w:lang w:val="en-US" w:eastAsia="it-IT"/>
+        </w:rPr>
+        <w:t>Use of the VR headset as an immersive technology</w:t>
       </w:r>
     </w:p>
     <w:p>
@@ -598,269 +802,131 @@
         <w:textAlignment w:val="center"/>
         <w:rPr>
           <w:rFonts w:ascii="Calibri" w:eastAsia="Times New Roman" w:hAnsi="Calibri" w:cs="Calibri"/>
-          <w:lang w:eastAsia="it-IT"/>
-        </w:rPr>
-      </w:pPr>
-      <w:r>
-        <w:rPr>
-          <w:rFonts w:ascii="Calibri" w:eastAsia="Times New Roman" w:hAnsi="Calibri" w:cs="Calibri"/>
-          <w:lang w:eastAsia="it-IT"/>
-        </w:rPr>
-        <w:t>Creazione dell’a</w:t>
-      </w:r>
-      <w:r>
-        <w:rPr>
-          <w:rFonts w:ascii="Calibri" w:eastAsia="Times New Roman" w:hAnsi="Calibri" w:cs="Calibri"/>
-          <w:lang w:eastAsia="it-IT"/>
-        </w:rPr>
-        <w:t>vatar</w:t>
-      </w:r>
-    </w:p>
-    <w:p/>
-    <w:p>
-      <w:pPr>
-        <w:pStyle w:val="Titolo2"/>
-        <w:rPr>
-          <w:rFonts w:eastAsia="Times New Roman"/>
-          <w:lang w:eastAsia="it-IT"/>
-        </w:rPr>
-      </w:pPr>
-      <w:r>
-        <w:rPr>
-          <w:rFonts w:eastAsia="Times New Roman"/>
-          <w:lang w:eastAsia="it-IT"/>
-        </w:rPr>
-        <w:t>Note</w:t>
-      </w:r>
-    </w:p>
-    <w:p>
-      <w:pPr>
-        <w:numPr>
-          <w:ilvl w:val="0"/>
-          <w:numId w:val="2"/>
-        </w:numPr>
+          <w:lang w:val="en-US" w:eastAsia="it-IT"/>
+        </w:rPr>
+      </w:pPr>
+      <w:r>
+        <w:rPr>
+          <w:rFonts w:ascii="Calibri" w:eastAsia="Times New Roman" w:hAnsi="Calibri" w:cs="Calibri"/>
+          <w:lang w:val="en-US" w:eastAsia="it-IT"/>
+        </w:rPr>
+        <w:t>Avatar creation</w:t>
+      </w:r>
+    </w:p>
+    <w:p>
+      <w:pPr>
         <w:spacing w:after="0" w:line="240" w:lineRule="auto"/>
         <w:textAlignment w:val="center"/>
         <w:rPr>
           <w:rFonts w:ascii="Calibri" w:eastAsia="Times New Roman" w:hAnsi="Calibri" w:cs="Calibri"/>
-          <w:lang w:eastAsia="it-IT"/>
-        </w:rPr>
-      </w:pPr>
-      <w:r>
-        <w:rPr>
-          <w:rFonts w:ascii="Calibri" w:eastAsia="Times New Roman" w:hAnsi="Calibri" w:cs="Calibri"/>
-          <w:lang w:eastAsia="it-IT"/>
-        </w:rPr>
-        <w:t>Base</w:t>
-      </w:r>
-      <w:r>
-        <w:rPr>
-          <w:rFonts w:ascii="Calibri" w:eastAsia="Times New Roman" w:hAnsi="Calibri" w:cs="Calibri"/>
-          <w:lang w:eastAsia="it-IT"/>
-        </w:rPr>
-        <w:t xml:space="preserve"> di un</w:t>
-      </w:r>
-      <w:r>
-        <w:rPr>
-          <w:rFonts w:ascii="Calibri" w:eastAsia="Times New Roman" w:hAnsi="Calibri" w:cs="Calibri"/>
-          <w:lang w:eastAsia="it-IT"/>
-        </w:rPr>
-        <w:t xml:space="preserve"> FPS</w:t>
-      </w:r>
-    </w:p>
-    <w:p>
-      <w:pPr>
-        <w:numPr>
-          <w:ilvl w:val="0"/>
-          <w:numId w:val="2"/>
-        </w:numPr>
+          <w:lang w:val="en-US" w:eastAsia="it-IT"/>
+        </w:rPr>
+      </w:pPr>
+    </w:p>
+    <w:p>
+      <w:pPr>
         <w:spacing w:after="0" w:line="240" w:lineRule="auto"/>
         <w:textAlignment w:val="center"/>
         <w:rPr>
           <w:rFonts w:ascii="Calibri" w:eastAsia="Times New Roman" w:hAnsi="Calibri" w:cs="Calibri"/>
-          <w:lang w:eastAsia="it-IT"/>
-        </w:rPr>
-      </w:pPr>
-      <w:r>
-        <w:rPr>
-          <w:rFonts w:ascii="Calibri" w:eastAsia="Times New Roman" w:hAnsi="Calibri" w:cs="Calibri"/>
-          <w:lang w:eastAsia="it-IT"/>
-        </w:rPr>
-        <w:t>Riproduttore video</w:t>
-      </w:r>
-    </w:p>
-    <w:p>
-      <w:pPr>
-        <w:numPr>
-          <w:ilvl w:val="0"/>
-          <w:numId w:val="2"/>
-        </w:numPr>
-        <w:spacing w:after="0" w:line="240" w:lineRule="auto"/>
-        <w:textAlignment w:val="center"/>
-        <w:rPr>
-          <w:rFonts w:ascii="Calibri" w:eastAsia="Times New Roman" w:hAnsi="Calibri" w:cs="Calibri"/>
-          <w:lang w:eastAsia="it-IT"/>
-        </w:rPr>
-      </w:pPr>
-      <w:r>
-        <w:rPr>
-          <w:rFonts w:ascii="Calibri" w:eastAsia="Times New Roman" w:hAnsi="Calibri" w:cs="Calibri"/>
-          <w:lang w:eastAsia="it-IT"/>
-        </w:rPr>
-        <w:t>Cambio scena</w:t>
-      </w:r>
-    </w:p>
-    <w:p>
-      <w:pPr>
-        <w:numPr>
-          <w:ilvl w:val="0"/>
-          <w:numId w:val="2"/>
-        </w:numPr>
-        <w:spacing w:after="0" w:line="240" w:lineRule="auto"/>
-        <w:textAlignment w:val="center"/>
-        <w:rPr>
-          <w:rFonts w:ascii="Calibri" w:eastAsia="Times New Roman" w:hAnsi="Calibri" w:cs="Calibri"/>
-          <w:lang w:eastAsia="it-IT"/>
-        </w:rPr>
-      </w:pPr>
-      <w:r>
-        <w:rPr>
-          <w:rFonts w:ascii="Calibri" w:eastAsia="Times New Roman" w:hAnsi="Calibri" w:cs="Calibri"/>
-          <w:lang w:eastAsia="it-IT"/>
-        </w:rPr>
-        <w:t>Scena principale</w:t>
-      </w:r>
-    </w:p>
-    <w:p>
-      <w:pPr>
-        <w:numPr>
-          <w:ilvl w:val="0"/>
-          <w:numId w:val="2"/>
-        </w:numPr>
-        <w:spacing w:after="0" w:line="240" w:lineRule="auto"/>
-        <w:textAlignment w:val="center"/>
-        <w:rPr>
-          <w:rFonts w:ascii="Calibri" w:eastAsia="Times New Roman" w:hAnsi="Calibri" w:cs="Calibri"/>
-          <w:lang w:eastAsia="it-IT"/>
-        </w:rPr>
-      </w:pPr>
-      <w:r>
-        <w:rPr>
-          <w:rFonts w:ascii="Calibri" w:eastAsia="Times New Roman" w:hAnsi="Calibri" w:cs="Calibri"/>
-          <w:lang w:eastAsia="it-IT"/>
-        </w:rPr>
-        <w:t>Scene secondarie, da cui si accede tramite la scena principale</w:t>
-      </w:r>
-    </w:p>
-    <w:p>
-      <w:pPr>
-        <w:numPr>
-          <w:ilvl w:val="0"/>
-          <w:numId w:val="2"/>
-        </w:numPr>
-        <w:spacing w:after="0" w:line="240" w:lineRule="auto"/>
-        <w:textAlignment w:val="center"/>
-        <w:rPr>
-          <w:rFonts w:ascii="Calibri" w:eastAsia="Times New Roman" w:hAnsi="Calibri" w:cs="Calibri"/>
-          <w:lang w:eastAsia="it-IT"/>
-        </w:rPr>
-      </w:pPr>
-      <w:r>
-        <w:rPr>
-          <w:rFonts w:ascii="Calibri" w:eastAsia="Times New Roman" w:hAnsi="Calibri" w:cs="Calibri"/>
-          <w:lang w:eastAsia="it-IT"/>
-        </w:rPr>
-        <w:t>L’applicativo è basato sull’utilizzo di internet per poter permettere ai vari utenti di interagire tra loro</w:t>
-      </w:r>
-    </w:p>
-    <w:p>
-      <w:pPr>
-        <w:spacing w:after="0" w:line="240" w:lineRule="auto"/>
-        <w:textAlignment w:val="center"/>
-        <w:rPr>
-          <w:rFonts w:ascii="Calibri" w:eastAsia="Times New Roman" w:hAnsi="Calibri" w:cs="Calibri"/>
-          <w:lang w:eastAsia="it-IT"/>
-        </w:rPr>
-      </w:pPr>
-    </w:p>
-    <w:p>
-      <w:pPr>
-        <w:spacing w:after="0" w:line="240" w:lineRule="auto"/>
-        <w:textAlignment w:val="center"/>
-        <w:rPr>
-          <w:rFonts w:ascii="Calibri" w:eastAsia="Times New Roman" w:hAnsi="Calibri" w:cs="Calibri"/>
-          <w:lang w:eastAsia="it-IT"/>
+          <w:lang w:val="en-US" w:eastAsia="it-IT"/>
         </w:rPr>
       </w:pPr>
     </w:p>
     <w:p>
       <w:pPr>
         <w:pStyle w:val="Titolo1"/>
-      </w:pPr>
-      <w:r>
-        <w:t xml:space="preserve">Progetto </w:t>
-      </w:r>
-      <w:r>
+        <w:rPr>
+          <w:lang w:val="en-US"/>
+        </w:rPr>
+      </w:pPr>
+      <w:r>
+        <w:rPr>
+          <w:lang w:val="en-US"/>
+        </w:rPr>
+        <w:t xml:space="preserve">Project </w:t>
+      </w:r>
+      <w:r>
+        <w:rPr>
+          <w:lang w:val="en-US"/>
+        </w:rPr>
         <w:t>2</w:t>
       </w:r>
     </w:p>
-    <w:p/>
+    <w:p>
+      <w:pPr>
+        <w:rPr>
+          <w:lang w:val="en-US"/>
+        </w:rPr>
+      </w:pPr>
+    </w:p>
     <w:p>
       <w:pPr>
         <w:pStyle w:val="Titolo2"/>
-      </w:pPr>
-      <w:r>
-        <w:t>Titolo:</w:t>
-      </w:r>
-    </w:p>
-    <w:p>
-      <w:pPr>
-        <w:pStyle w:val="NormaleWeb"/>
-        <w:spacing w:before="0" w:beforeAutospacing="0" w:after="0" w:afterAutospacing="0"/>
-        <w:rPr>
-          <w:rFonts w:ascii="Calibri" w:hAnsi="Calibri" w:cs="Calibri"/>
-          <w:sz w:val="22"/>
-          <w:szCs w:val="22"/>
-        </w:rPr>
-      </w:pPr>
-      <w:r>
-        <w:rPr>
-          <w:rFonts w:ascii="Calibri" w:hAnsi="Calibri" w:cs="Calibri"/>
+        <w:rPr>
+          <w:lang w:val="en-US"/>
+        </w:rPr>
+      </w:pPr>
+      <w:r>
+        <w:rPr>
+          <w:lang w:val="en-US"/>
+        </w:rPr>
+        <w:t>Title</w:t>
+      </w:r>
+      <w:r>
+        <w:rPr>
+          <w:lang w:val="en-US"/>
+        </w:rPr>
+        <w:t>:</w:t>
+      </w:r>
+    </w:p>
+    <w:p>
+      <w:pPr>
+        <w:rPr>
+          <w:rFonts w:ascii="Calibri" w:eastAsia="Times New Roman" w:hAnsi="Calibri" w:cs="Calibri"/>
           <w:b/>
           <w:bCs/>
-          <w:sz w:val="22"/>
-          <w:szCs w:val="22"/>
-        </w:rPr>
-        <w:t xml:space="preserve">Creazione di </w:t>
-      </w:r>
-      <w:r>
-        <w:rPr>
-          <w:rFonts w:ascii="Calibri" w:hAnsi="Calibri" w:cs="Calibri"/>
+          <w:lang w:val="en-US" w:eastAsia="it-IT"/>
+        </w:rPr>
+      </w:pPr>
+      <w:r>
+        <w:rPr>
+          <w:rFonts w:ascii="Calibri" w:eastAsia="Times New Roman" w:hAnsi="Calibri" w:cs="Calibri"/>
           <w:b/>
           <w:bCs/>
-          <w:sz w:val="22"/>
-          <w:szCs w:val="22"/>
-        </w:rPr>
-        <w:t>una applicazione in AR che si utilizzerà nella mostra on</w:t>
-      </w:r>
-      <w:r>
-        <w:rPr>
-          <w:rFonts w:ascii="Calibri" w:hAnsi="Calibri" w:cs="Calibri"/>
+          <w:lang w:val="en-US" w:eastAsia="it-IT"/>
+        </w:rPr>
+        <w:t>Creation of an AR application that will be used in the on-site exhibition to be able to interact in the real event</w:t>
+      </w:r>
+    </w:p>
+    <w:p>
+      <w:pPr>
+        <w:rPr>
+          <w:rFonts w:ascii="Calibri" w:eastAsia="Times New Roman" w:hAnsi="Calibri" w:cs="Calibri"/>
           <w:b/>
           <w:bCs/>
-          <w:sz w:val="22"/>
-          <w:szCs w:val="22"/>
-        </w:rPr>
-        <w:t>-site per poter interagire nell’evento reale</w:t>
-      </w:r>
-    </w:p>
-    <w:p/>
+          <w:lang w:val="en-US" w:eastAsia="it-IT"/>
+        </w:rPr>
+      </w:pPr>
+    </w:p>
     <w:p>
       <w:pPr>
         <w:pStyle w:val="Titolo2"/>
-      </w:pPr>
-      <w:r>
-        <w:t>Descrizione:</w:t>
+        <w:rPr>
+          <w:lang w:val="en-US"/>
+        </w:rPr>
+      </w:pPr>
+      <w:r>
+        <w:rPr>
+          <w:lang w:val="en-US"/>
+        </w:rPr>
+        <w:t>Description</w:t>
+      </w:r>
+      <w:r>
+        <w:rPr>
+          <w:lang w:val="en-US"/>
+        </w:rPr>
+        <w:t>:</w:t>
       </w:r>
     </w:p>
     <w:p>
@@ -868,85 +934,59 @@
         <w:spacing w:after="0" w:line="240" w:lineRule="auto"/>
         <w:jc w:val="both"/>
         <w:rPr>
-          <w:rFonts w:ascii="Calibri" w:eastAsia="Times New Roman" w:hAnsi="Calibri" w:cs="Calibri"/>
-          <w:lang w:eastAsia="it-IT"/>
-        </w:rPr>
-      </w:pPr>
-      <w:r>
-        <w:rPr>
-          <w:rFonts w:ascii="Calibri" w:eastAsia="Times New Roman" w:hAnsi="Calibri" w:cs="Calibri"/>
-          <w:lang w:eastAsia="it-IT"/>
-        </w:rPr>
-        <w:t>Il progetto mira alla creazione di un'applicazione in AR che sarà di ausilio alla mostra reale. La tecnologia AR permetterà di riconoscere particolari elementi all'interno della mostra dove l'utente potrà lasciare i propri commenti ed esprimere "mi piace" rispetto a quello che sta osservando. Sarà inoltre possibile, leggere i commenti in tempo reale degli altri utenti e conoscere il livello di gradimento</w:t>
-      </w:r>
-      <w:r>
-        <w:rPr>
-          <w:rFonts w:ascii="Calibri" w:eastAsia="Times New Roman" w:hAnsi="Calibri" w:cs="Calibri"/>
-          <w:lang w:eastAsia="it-IT"/>
-        </w:rPr>
-        <w:t>,</w:t>
-      </w:r>
-      <w:r>
-        <w:rPr>
-          <w:rFonts w:ascii="Calibri" w:eastAsia="Times New Roman" w:hAnsi="Calibri" w:cs="Calibri"/>
-          <w:lang w:eastAsia="it-IT"/>
+          <w:lang w:val="en-US"/>
+        </w:rPr>
+      </w:pPr>
+      <w:r>
+        <w:rPr>
+          <w:rFonts w:ascii="Calibri" w:eastAsia="Times New Roman" w:hAnsi="Calibri" w:cs="Calibri"/>
+          <w:lang w:val="en-US" w:eastAsia="it-IT"/>
+        </w:rPr>
+        <w:t xml:space="preserve">The project aims to create an AR application that will help the real exhibition. </w:t>
+      </w:r>
+      <w:r>
+        <w:rPr>
+          <w:rFonts w:ascii="Calibri" w:eastAsia="Times New Roman" w:hAnsi="Calibri" w:cs="Calibri"/>
+          <w:lang w:val="en-US" w:eastAsia="it-IT"/>
+        </w:rPr>
+        <w:t>AR</w:t>
+      </w:r>
+      <w:r>
+        <w:rPr>
+          <w:rFonts w:ascii="Calibri" w:eastAsia="Times New Roman" w:hAnsi="Calibri" w:cs="Calibri"/>
+          <w:lang w:val="en-US" w:eastAsia="it-IT"/>
+        </w:rPr>
+        <w:t xml:space="preserve"> technology will allow to recognize </w:t>
+      </w:r>
+      <w:r>
+        <w:rPr>
+          <w:rFonts w:ascii="Calibri" w:eastAsia="Times New Roman" w:hAnsi="Calibri" w:cs="Calibri"/>
+          <w:lang w:val="en-US" w:eastAsia="it-IT"/>
+        </w:rPr>
+        <w:t>elements</w:t>
+      </w:r>
+      <w:r>
+        <w:rPr>
+          <w:rFonts w:ascii="Calibri" w:eastAsia="Times New Roman" w:hAnsi="Calibri" w:cs="Calibri"/>
+          <w:lang w:val="en-US" w:eastAsia="it-IT"/>
+        </w:rPr>
+        <w:t xml:space="preserve"> within the exhibition where the user can leave their comments and express "likes" with respect to what they are observing. It will also be possible to read the comments in real time of other users and know the level of appreciation, by the public, of the short film.</w:t>
+      </w:r>
+      <w:r>
+        <w:rPr>
+          <w:rFonts w:ascii="Calibri" w:eastAsia="Times New Roman" w:hAnsi="Calibri" w:cs="Calibri"/>
+          <w:lang w:val="en-US" w:eastAsia="it-IT"/>
         </w:rPr>
         <w:t xml:space="preserve"> </w:t>
       </w:r>
       <w:r>
         <w:rPr>
           <w:rFonts w:ascii="Calibri" w:eastAsia="Times New Roman" w:hAnsi="Calibri" w:cs="Calibri"/>
-          <w:lang w:eastAsia="it-IT"/>
-        </w:rPr>
-        <w:t xml:space="preserve">da parte </w:t>
-      </w:r>
-      <w:r>
-        <w:rPr>
-          <w:rFonts w:ascii="Calibri" w:eastAsia="Times New Roman" w:hAnsi="Calibri" w:cs="Calibri"/>
-          <w:lang w:eastAsia="it-IT"/>
-        </w:rPr>
-        <w:t>del pubblico</w:t>
-      </w:r>
-      <w:r>
-        <w:rPr>
-          <w:rFonts w:ascii="Calibri" w:eastAsia="Times New Roman" w:hAnsi="Calibri" w:cs="Calibri"/>
-          <w:lang w:eastAsia="it-IT"/>
-        </w:rPr>
-        <w:t>,</w:t>
-      </w:r>
-      <w:r>
-        <w:rPr>
-          <w:rFonts w:ascii="Calibri" w:eastAsia="Times New Roman" w:hAnsi="Calibri" w:cs="Calibri"/>
-          <w:lang w:eastAsia="it-IT"/>
-        </w:rPr>
-        <w:t xml:space="preserve"> del </w:t>
-      </w:r>
-      <w:r>
-        <w:rPr>
-          <w:rFonts w:ascii="Calibri" w:eastAsia="Times New Roman" w:hAnsi="Calibri" w:cs="Calibri"/>
-          <w:lang w:eastAsia="it-IT"/>
-        </w:rPr>
-        <w:t>cortometraggio.</w:t>
-      </w:r>
-    </w:p>
-    <w:p>
-      <w:pPr>
-        <w:spacing w:after="0" w:line="240" w:lineRule="auto"/>
-        <w:jc w:val="both"/>
-        <w:rPr>
-          <w:rFonts w:ascii="Calibri" w:eastAsia="Times New Roman" w:hAnsi="Calibri" w:cs="Calibri"/>
-          <w:lang w:eastAsia="it-IT"/>
-        </w:rPr>
-      </w:pPr>
-      <w:r>
-        <w:rPr>
-          <w:rFonts w:ascii="Calibri" w:eastAsia="Times New Roman" w:hAnsi="Calibri" w:cs="Calibri"/>
-          <w:lang w:eastAsia="it-IT"/>
-        </w:rPr>
-        <w:t>Tramite la tecnologia AR, si possono poi avere maggiori informazioni relative ad un cortometraggio.</w:t>
-      </w:r>
-    </w:p>
-    <w:p/>
+          <w:lang w:val="en-US" w:eastAsia="it-IT"/>
+        </w:rPr>
+        <w:t>Through AR technology, you can then get more information about a short film.</w:t>
+      </w:r>
+    </w:p>
     <w:sectPr>
       <w:headerReference w:type="default" r:id="rId8"/>
       <w:pgSz w:w="11906" w:h="16838"/>

</xml_diff>